<commit_message>
Correciones trazos finos de ventas
</commit_message>
<xml_diff>
--- a/02. Modelado de Requerimientos/Modelo de Casos De Uso/Trazos/Ventas/202_Modificar_Cliente.docx
+++ b/02. Modelado de Requerimientos/Modelo de Casos De Uso/Trazos/Ventas/202_Modificar_Cliente.docx
@@ -1,6 +1,6 @@
 
 <file path=word/document.xml><?xml version="1.0" encoding="utf-8"?>
-<w:document xmlns:wpc="http://schemas.microsoft.com/office/word/2010/wordprocessingCanvas" xmlns:mc="http://schemas.openxmlformats.org/markup-compatibility/2006" xmlns:o="urn:schemas-microsoft-com:office:office" xmlns:r="http://schemas.openxmlformats.org/officeDocument/2006/relationships" xmlns:m="http://schemas.openxmlformats.org/officeDocument/2006/math" xmlns:v="urn:schemas-microsoft-com:vml" xmlns:wp14="http://schemas.microsoft.com/office/word/2010/wordprocessingDrawing" xmlns:wp="http://schemas.openxmlformats.org/drawingml/2006/wordprocessingDrawing" xmlns:w10="urn:schemas-microsoft-com:office:word" xmlns:w="http://schemas.openxmlformats.org/wordprocessingml/2006/main" xmlns:w14="http://schemas.microsoft.com/office/word/2010/wordml" xmlns:wpg="http://schemas.microsoft.com/office/word/2010/wordprocessingGroup" xmlns:wpi="http://schemas.microsoft.com/office/word/2010/wordprocessingInk" xmlns:wne="http://schemas.microsoft.com/office/word/2006/wordml" xmlns:wps="http://schemas.microsoft.com/office/word/2010/wordprocessingShape" mc:Ignorable="w14 wp14">
+<w:document xmlns:ve="http://schemas.openxmlformats.org/markup-compatibility/2006" xmlns:o="urn:schemas-microsoft-com:office:office" xmlns:r="http://schemas.openxmlformats.org/officeDocument/2006/relationships" xmlns:m="http://schemas.openxmlformats.org/officeDocument/2006/math" xmlns:v="urn:schemas-microsoft-com:vml" xmlns:wp="http://schemas.openxmlformats.org/drawingml/2006/wordprocessingDrawing" xmlns:w10="urn:schemas-microsoft-com:office:word" xmlns:w="http://schemas.openxmlformats.org/wordprocessingml/2006/main" xmlns:wne="http://schemas.microsoft.com/office/word/2006/wordml">
   <w:body>
     <w:tbl>
       <w:tblPr>
@@ -8,7 +8,7 @@
         <w:tblW w:w="8472" w:type="dxa"/>
         <w:tblInd w:w="250" w:type="dxa"/>
         <w:tblLayout w:type="fixed"/>
-        <w:tblLook w:val="04A0" w:firstRow="1" w:lastRow="0" w:firstColumn="1" w:lastColumn="0" w:noHBand="0" w:noVBand="1"/>
+        <w:tblLook w:val="04A0"/>
       </w:tblPr>
       <w:tblGrid>
         <w:gridCol w:w="1809"/>
@@ -1176,7 +1176,13 @@
               <w:t xml:space="preserve"> </w:t>
             </w:r>
             <w:r>
-              <w:t>los datos de un nuevo cliente</w:t>
+              <w:t xml:space="preserve">los datos de </w:t>
+            </w:r>
+            <w:r>
+              <w:t xml:space="preserve">un </w:t>
+            </w:r>
+            <w:r>
+              <w:t>cliente</w:t>
             </w:r>
           </w:p>
         </w:tc>
@@ -1309,16 +1315,13 @@
               <w:t>Se</w:t>
             </w:r>
             <w:r>
-              <w:t xml:space="preserve"> </w:t>
-            </w:r>
-            <w:r>
               <w:t>modificaron los datos de la empresa</w:t>
             </w:r>
             <w:r>
-              <w:t xml:space="preserve"> cliente en el </w:t>
-            </w:r>
-            <w:r>
-              <w:t>Sistema</w:t>
+              <w:t xml:space="preserve"> cliente</w:t>
+            </w:r>
+            <w:r>
+              <w:t>.</w:t>
             </w:r>
           </w:p>
         </w:tc>
@@ -1596,7 +1599,7 @@
               <w:ind w:hanging="198"/>
             </w:pPr>
             <w:r>
-              <w:t>El V busca el cliente mediante los filtros obtenidos y selecciona la opción Modificar.</w:t>
+              <w:t>El V busca el cliente mediante los filtros y selecciona la opción Modificar.</w:t>
             </w:r>
             <w:bookmarkStart w:id="1" w:name="_GoBack"/>
             <w:bookmarkEnd w:id="1"/>
@@ -1867,19 +1870,7 @@
               <w:ind w:hanging="198"/>
             </w:pPr>
             <w:r>
-              <w:t xml:space="preserve">El </w:t>
-            </w:r>
-            <w:r>
-              <w:t>Sistema</w:t>
-            </w:r>
-            <w:r>
-              <w:t xml:space="preserve"> solicita, para cada domicilio de la Empresa Cliente, los datos  </w:t>
-            </w:r>
-            <w:r>
-              <w:t xml:space="preserve">a modificar </w:t>
-            </w:r>
-            <w:r>
-              <w:t>del mismo: Altura, Calle, Barrio, Código Postal, Localidad y Provincia.</w:t>
+              <w:t>El Sistema pregunta si se desea agregar un responsable.</w:t>
             </w:r>
           </w:p>
         </w:tc>
@@ -1935,19 +1926,7 @@
               <w:ind w:hanging="198"/>
             </w:pPr>
             <w:r>
-              <w:t xml:space="preserve">El </w:t>
-            </w:r>
-            <w:r>
-              <w:t>V</w:t>
-            </w:r>
-            <w:r>
-              <w:t>, para cada domicilio de la Empresa Cliente, ingresa los siguientes datos</w:t>
-            </w:r>
-            <w:r>
-              <w:t xml:space="preserve"> a modificar</w:t>
-            </w:r>
-            <w:r>
-              <w:t>: Altura, Calle, Barrio, Código Postal, Localidad y Provincia.</w:t>
+              <w:t>El V no desea agregar un responsable</w:t>
             </w:r>
           </w:p>
         </w:tc>
@@ -1975,6 +1954,21 @@
               </w:tabs>
               <w:ind w:left="230" w:hanging="230"/>
             </w:pPr>
+            <w:r>
+              <w:t xml:space="preserve">El V desea agregar un responsable </w:t>
+            </w:r>
+          </w:p>
+          <w:p>
+            <w:pPr>
+              <w:pStyle w:val="ListParagraph"/>
+              <w:numPr>
+                <w:ilvl w:val="2"/>
+                <w:numId w:val="3"/>
+              </w:numPr>
+            </w:pPr>
+            <w:r>
+              <w:t>El V ingresa los datos del responsable y del domicilio al cual estará asociado el mismo.</w:t>
+            </w:r>
           </w:p>
         </w:tc>
       </w:tr>
@@ -2003,38 +1997,146 @@
               <w:ind w:hanging="198"/>
             </w:pPr>
             <w:r>
+              <w:t>El Sistema pregunta si se desea agregar un domicilio.</w:t>
+            </w:r>
+          </w:p>
+        </w:tc>
+        <w:tc>
+          <w:tcPr>
+            <w:tcW w:w="4594" w:type="dxa"/>
+            <w:gridSpan w:val="6"/>
+            <w:tcBorders>
+              <w:top w:val="single" w:sz="4" w:space="0" w:color="auto"/>
+              <w:left w:val="single" w:sz="4" w:space="0" w:color="auto"/>
+              <w:bottom w:val="single" w:sz="4" w:space="0" w:color="auto"/>
+              <w:right w:val="single" w:sz="4" w:space="0" w:color="auto"/>
+            </w:tcBorders>
+          </w:tcPr>
+          <w:p/>
+        </w:tc>
+      </w:tr>
+      <w:tr>
+        <w:trPr>
+          <w:cantSplit/>
+        </w:trPr>
+        <w:tc>
+          <w:tcPr>
+            <w:tcW w:w="3878" w:type="dxa"/>
+            <w:gridSpan w:val="5"/>
+            <w:tcBorders>
+              <w:top w:val="single" w:sz="4" w:space="0" w:color="auto"/>
+              <w:left w:val="single" w:sz="4" w:space="0" w:color="auto"/>
+              <w:bottom w:val="single" w:sz="4" w:space="0" w:color="auto"/>
+              <w:right w:val="single" w:sz="4" w:space="0" w:color="auto"/>
+            </w:tcBorders>
+          </w:tcPr>
+          <w:p>
+            <w:pPr>
+              <w:pStyle w:val="ListParagraph"/>
+              <w:numPr>
+                <w:ilvl w:val="0"/>
+                <w:numId w:val="3"/>
+              </w:numPr>
+              <w:ind w:hanging="198"/>
+            </w:pPr>
+            <w:r>
               <w:lastRenderedPageBreak/>
+              <w:t>El V no desea agregar un domicilio</w:t>
+            </w:r>
+          </w:p>
+        </w:tc>
+        <w:tc>
+          <w:tcPr>
+            <w:tcW w:w="4594" w:type="dxa"/>
+            <w:gridSpan w:val="6"/>
+            <w:tcBorders>
+              <w:top w:val="single" w:sz="4" w:space="0" w:color="auto"/>
+              <w:left w:val="single" w:sz="4" w:space="0" w:color="auto"/>
+              <w:bottom w:val="single" w:sz="4" w:space="0" w:color="auto"/>
+              <w:right w:val="single" w:sz="4" w:space="0" w:color="auto"/>
+            </w:tcBorders>
+          </w:tcPr>
+          <w:p>
+            <w:pPr>
+              <w:pStyle w:val="ListParagraph"/>
+              <w:numPr>
+                <w:ilvl w:val="1"/>
+                <w:numId w:val="3"/>
+              </w:numPr>
+              <w:tabs>
+                <w:tab w:val="clear" w:pos="690"/>
+                <w:tab w:val="num" w:pos="192"/>
+              </w:tabs>
+              <w:ind w:left="230" w:hanging="230"/>
+            </w:pPr>
+            <w:r>
+              <w:t>El V desea agregar un domicilio</w:t>
+            </w:r>
+          </w:p>
+          <w:p>
+            <w:pPr>
+              <w:pStyle w:val="ListParagraph"/>
+              <w:numPr>
+                <w:ilvl w:val="2"/>
+                <w:numId w:val="3"/>
+              </w:numPr>
+            </w:pPr>
+            <w:r>
+              <w:t>El Sistema solicita, para cada domicilio que desea ingresar los datos del mismo: Altura, Calle, Barrio, Código Postal, Localidad y Provincia.</w:t>
+            </w:r>
+          </w:p>
+          <w:p>
+            <w:pPr>
+              <w:pStyle w:val="ListParagraph"/>
+              <w:numPr>
+                <w:ilvl w:val="2"/>
+                <w:numId w:val="3"/>
+              </w:numPr>
+            </w:pPr>
+            <w:r>
+              <w:t>El V, para cada domicilio de la Empresa Cliente, ingresa los siguientes datos a modificar: Altura, Calle, Barrio, Código Postal, Localidad y Provincia.</w:t>
+            </w:r>
+          </w:p>
+        </w:tc>
+      </w:tr>
+      <w:tr>
+        <w:trPr>
+          <w:cantSplit/>
+        </w:trPr>
+        <w:tc>
+          <w:tcPr>
+            <w:tcW w:w="3878" w:type="dxa"/>
+            <w:gridSpan w:val="5"/>
+            <w:tcBorders>
+              <w:top w:val="single" w:sz="4" w:space="0" w:color="auto"/>
+              <w:left w:val="single" w:sz="4" w:space="0" w:color="auto"/>
+              <w:bottom w:val="single" w:sz="4" w:space="0" w:color="auto"/>
+              <w:right w:val="single" w:sz="4" w:space="0" w:color="auto"/>
+            </w:tcBorders>
+          </w:tcPr>
+          <w:p>
+            <w:pPr>
+              <w:pStyle w:val="ListParagraph"/>
+              <w:numPr>
+                <w:ilvl w:val="0"/>
+                <w:numId w:val="3"/>
+              </w:numPr>
+              <w:ind w:hanging="198"/>
+            </w:pPr>
+            <w:r>
               <w:t xml:space="preserve">El </w:t>
             </w:r>
             <w:r>
               <w:t>V</w:t>
             </w:r>
             <w:r>
-              <w:t xml:space="preserve"> </w:t>
-            </w:r>
-            <w:r>
-              <w:t xml:space="preserve">no </w:t>
-            </w:r>
-            <w:r>
-              <w:t xml:space="preserve">selecciona la opción </w:t>
-            </w:r>
-            <w:r>
-              <w:rPr>
-                <w:i/>
-              </w:rPr>
-              <w:t>R</w:t>
-            </w:r>
-            <w:r>
-              <w:rPr>
-                <w:i/>
-              </w:rPr>
-              <w:t>eg</w:t>
-            </w:r>
-            <w:r>
-              <w:rPr>
-                <w:i/>
-              </w:rPr>
-              <w:t>istrar Responsable.</w:t>
+              <w:t xml:space="preserve"> c</w:t>
+            </w:r>
+            <w:r>
+              <w:t xml:space="preserve">onfirma </w:t>
+            </w:r>
+            <w:r>
+              <w:t xml:space="preserve"> la modificación.</w:t>
             </w:r>
           </w:p>
         </w:tc>
@@ -2069,7 +2171,13 @@
               <w:t>V</w:t>
             </w:r>
             <w:r>
-              <w:t xml:space="preserve"> selecciona la opción registrar Responsable.</w:t>
+              <w:t xml:space="preserve"> no confirma la</w:t>
+            </w:r>
+            <w:r>
+              <w:t xml:space="preserve"> modificación</w:t>
+            </w:r>
+            <w:r>
+              <w:t>.</w:t>
             </w:r>
           </w:p>
           <w:p>
@@ -2081,33 +2189,60 @@
               </w:numPr>
             </w:pPr>
             <w:r>
-              <w:t xml:space="preserve">Para cada responsable que el </w:t>
-            </w:r>
-            <w:r>
-              <w:t>V</w:t>
-            </w:r>
-            <w:r>
-              <w:t xml:space="preserve"> desee registrar, se llama al </w:t>
-            </w:r>
-            <w:r>
-              <w:rPr>
-                <w:i/>
-              </w:rPr>
-              <w:t xml:space="preserve">CU </w:t>
-            </w:r>
-            <w:r>
-              <w:rPr>
-                <w:i/>
-              </w:rPr>
-              <w:t>211</w:t>
-            </w:r>
-            <w:r>
-              <w:rPr>
-                <w:i/>
-              </w:rPr>
-              <w:t>. Registrar Responsable Empresa Cliente.</w:t>
-            </w:r>
-          </w:p>
+              <w:t>No se procesa la registración.</w:t>
+            </w:r>
+          </w:p>
+        </w:tc>
+      </w:tr>
+      <w:tr>
+        <w:trPr>
+          <w:cantSplit/>
+        </w:trPr>
+        <w:tc>
+          <w:tcPr>
+            <w:tcW w:w="3878" w:type="dxa"/>
+            <w:gridSpan w:val="5"/>
+            <w:tcBorders>
+              <w:top w:val="single" w:sz="4" w:space="0" w:color="auto"/>
+              <w:left w:val="single" w:sz="4" w:space="0" w:color="auto"/>
+              <w:bottom w:val="single" w:sz="4" w:space="0" w:color="auto"/>
+              <w:right w:val="single" w:sz="4" w:space="0" w:color="auto"/>
+            </w:tcBorders>
+          </w:tcPr>
+          <w:p>
+            <w:pPr>
+              <w:pStyle w:val="ListParagraph"/>
+              <w:numPr>
+                <w:ilvl w:val="0"/>
+                <w:numId w:val="3"/>
+              </w:numPr>
+              <w:ind w:hanging="198"/>
+            </w:pPr>
+            <w:r>
+              <w:t xml:space="preserve">El </w:t>
+            </w:r>
+            <w:r>
+              <w:t>Sistema</w:t>
+            </w:r>
+            <w:r>
+              <w:t>modifica</w:t>
+            </w:r>
+            <w:r>
+              <w:t xml:space="preserve"> los datos de la Empresa Cliente.</w:t>
+            </w:r>
+          </w:p>
+        </w:tc>
+        <w:tc>
+          <w:tcPr>
+            <w:tcW w:w="4594" w:type="dxa"/>
+            <w:gridSpan w:val="6"/>
+            <w:tcBorders>
+              <w:top w:val="single" w:sz="4" w:space="0" w:color="auto"/>
+              <w:left w:val="single" w:sz="4" w:space="0" w:color="auto"/>
+              <w:bottom w:val="single" w:sz="4" w:space="0" w:color="auto"/>
+              <w:right w:val="single" w:sz="4" w:space="0" w:color="auto"/>
+            </w:tcBorders>
+          </w:tcPr>
           <w:p>
             <w:pPr>
               <w:pStyle w:val="ListParagraph"/>
@@ -2121,73 +2256,55 @@
               </w:tabs>
               <w:ind w:left="230" w:hanging="230"/>
             </w:pPr>
-            <w:r>
-              <w:t xml:space="preserve">El </w:t>
-            </w:r>
-            <w:r>
-              <w:t>V</w:t>
-            </w:r>
-            <w:r>
-              <w:t xml:space="preserve"> selecciona la </w:t>
-            </w:r>
-            <w:r>
-              <w:t>opción</w:t>
-            </w:r>
-            <w:r>
-              <w:rPr>
-                <w:lang w:val="es-ES"/>
-              </w:rPr>
-              <w:t xml:space="preserve"> modificar Responsable.</w:t>
-            </w:r>
-          </w:p>
+          </w:p>
+        </w:tc>
+      </w:tr>
+      <w:tr>
+        <w:trPr>
+          <w:cantSplit/>
+        </w:trPr>
+        <w:tc>
+          <w:tcPr>
+            <w:tcW w:w="3878" w:type="dxa"/>
+            <w:gridSpan w:val="5"/>
+            <w:tcBorders>
+              <w:top w:val="single" w:sz="4" w:space="0" w:color="auto"/>
+              <w:left w:val="single" w:sz="4" w:space="0" w:color="auto"/>
+              <w:bottom w:val="single" w:sz="4" w:space="0" w:color="auto"/>
+              <w:right w:val="single" w:sz="4" w:space="0" w:color="auto"/>
+            </w:tcBorders>
+          </w:tcPr>
           <w:p>
             <w:pPr>
               <w:pStyle w:val="ListParagraph"/>
               <w:numPr>
-                <w:ilvl w:val="2"/>
+                <w:ilvl w:val="0"/>
                 <w:numId w:val="3"/>
               </w:numPr>
-            </w:pPr>
-            <w:r>
-              <w:t xml:space="preserve">Para cada responsable que el </w:t>
-            </w:r>
-            <w:r>
-              <w:t>V</w:t>
-            </w:r>
-            <w:r>
-              <w:t xml:space="preserve"> desee modificar, se llama al </w:t>
-            </w:r>
-            <w:r>
-              <w:rPr>
-                <w:i/>
-              </w:rPr>
-              <w:t xml:space="preserve">CU </w:t>
-            </w:r>
-            <w:r>
-              <w:rPr>
-                <w:i/>
-              </w:rPr>
-              <w:t>212</w:t>
-            </w:r>
-            <w:r>
-              <w:rPr>
-                <w:i/>
-              </w:rPr>
-              <w:t>. Modificar Responsable Empresa</w:t>
-            </w:r>
-            <w:r>
-              <w:rPr>
-                <w:i/>
-              </w:rPr>
-              <w:t xml:space="preserve"> </w:t>
-            </w:r>
-            <w:r>
-              <w:rPr>
-                <w:i/>
-              </w:rPr>
-              <w:t>Cliente.</w:t>
-            </w:r>
-          </w:p>
+              <w:ind w:hanging="198"/>
+            </w:pPr>
+            <w:r>
+              <w:t>Fin de</w:t>
+            </w:r>
+            <w:r>
+              <w:t>l</w:t>
+            </w:r>
+            <w:r>
+              <w:t xml:space="preserve"> CU.</w:t>
+            </w:r>
+          </w:p>
+        </w:tc>
+        <w:tc>
+          <w:tcPr>
+            <w:tcW w:w="4594" w:type="dxa"/>
+            <w:gridSpan w:val="6"/>
+            <w:tcBorders>
+              <w:top w:val="single" w:sz="4" w:space="0" w:color="auto"/>
+              <w:left w:val="single" w:sz="4" w:space="0" w:color="auto"/>
+              <w:bottom w:val="single" w:sz="4" w:space="0" w:color="auto"/>
+              <w:right w:val="single" w:sz="4" w:space="0" w:color="auto"/>
+            </w:tcBorders>
+          </w:tcPr>
           <w:p>
             <w:pPr>
               <w:pStyle w:val="ListParagraph"/>
@@ -2201,51 +2318,6 @@
               </w:tabs>
               <w:ind w:left="230" w:hanging="230"/>
             </w:pPr>
-            <w:r>
-              <w:t xml:space="preserve">El </w:t>
-            </w:r>
-            <w:r>
-              <w:t>V</w:t>
-            </w:r>
-            <w:r>
-              <w:t xml:space="preserve"> selecciona la opción eliminar Responsable.</w:t>
-            </w:r>
-          </w:p>
-          <w:p>
-            <w:pPr>
-              <w:pStyle w:val="ListParagraph"/>
-              <w:numPr>
-                <w:ilvl w:val="2"/>
-                <w:numId w:val="3"/>
-              </w:numPr>
-            </w:pPr>
-            <w:r>
-              <w:t xml:space="preserve">Para cada responsable que el </w:t>
-            </w:r>
-            <w:r>
-              <w:t>V</w:t>
-            </w:r>
-            <w:r>
-              <w:t xml:space="preserve"> desee registrar, se llama al </w:t>
-            </w:r>
-            <w:r>
-              <w:rPr>
-                <w:i/>
-              </w:rPr>
-              <w:t xml:space="preserve">CU </w:t>
-            </w:r>
-            <w:r>
-              <w:rPr>
-                <w:i/>
-              </w:rPr>
-              <w:t>213</w:t>
-            </w:r>
-            <w:r>
-              <w:rPr>
-                <w:i/>
-              </w:rPr>
-              <w:t>. Eliminar  Responsable Empresa Cliente.</w:t>
-            </w:r>
           </w:p>
         </w:tc>
       </w:tr>
@@ -2255,24 +2327,40 @@
         </w:trPr>
         <w:tc>
           <w:tcPr>
-            <w:tcW w:w="3878" w:type="dxa"/>
-            <w:gridSpan w:val="5"/>
-            <w:tcBorders>
-              <w:top w:val="single" w:sz="4" w:space="0" w:color="auto"/>
-              <w:left w:val="single" w:sz="4" w:space="0" w:color="auto"/>
+            <w:tcW w:w="1809" w:type="dxa"/>
+            <w:tcBorders>
+              <w:top w:val="single" w:sz="4" w:space="0" w:color="auto"/>
+              <w:left w:val="single" w:sz="4" w:space="0" w:color="auto"/>
+              <w:bottom w:val="single" w:sz="4" w:space="0" w:color="auto"/>
+              <w:right w:val="nil"/>
+            </w:tcBorders>
+          </w:tcPr>
+          <w:p>
+            <w:pPr>
+              <w:rPr>
+                <w:b/>
+              </w:rPr>
+            </w:pPr>
+            <w:r>
+              <w:rPr>
+                <w:b/>
+              </w:rPr>
+              <w:t>Observaciones:</w:t>
+            </w:r>
+          </w:p>
+        </w:tc>
+        <w:tc>
+          <w:tcPr>
+            <w:tcW w:w="6663" w:type="dxa"/>
+            <w:gridSpan w:val="10"/>
+            <w:tcBorders>
+              <w:top w:val="single" w:sz="4" w:space="0" w:color="auto"/>
+              <w:left w:val="nil"/>
               <w:bottom w:val="single" w:sz="4" w:space="0" w:color="auto"/>
               <w:right w:val="single" w:sz="4" w:space="0" w:color="auto"/>
             </w:tcBorders>
           </w:tcPr>
           <w:p>
-            <w:pPr>
-              <w:pStyle w:val="ListParagraph"/>
-              <w:numPr>
-                <w:ilvl w:val="0"/>
-                <w:numId w:val="3"/>
-              </w:numPr>
-              <w:ind w:hanging="198"/>
-            </w:pPr>
             <w:r>
               <w:t xml:space="preserve">El </w:t>
             </w:r>
@@ -2280,66 +2368,13 @@
               <w:t>V</w:t>
             </w:r>
             <w:r>
-              <w:t xml:space="preserve"> c</w:t>
-            </w:r>
-            <w:r>
-              <w:t xml:space="preserve">onfirma </w:t>
-            </w:r>
-            <w:r>
-              <w:t xml:space="preserve"> la modificación.</w:t>
-            </w:r>
-          </w:p>
-        </w:tc>
-        <w:tc>
-          <w:tcPr>
-            <w:tcW w:w="4594" w:type="dxa"/>
-            <w:gridSpan w:val="6"/>
-            <w:tcBorders>
-              <w:top w:val="single" w:sz="4" w:space="0" w:color="auto"/>
-              <w:left w:val="single" w:sz="4" w:space="0" w:color="auto"/>
-              <w:bottom w:val="single" w:sz="4" w:space="0" w:color="auto"/>
-              <w:right w:val="single" w:sz="4" w:space="0" w:color="auto"/>
-            </w:tcBorders>
-          </w:tcPr>
-          <w:p>
-            <w:pPr>
-              <w:pStyle w:val="ListParagraph"/>
-              <w:numPr>
-                <w:ilvl w:val="1"/>
-                <w:numId w:val="3"/>
-              </w:numPr>
-              <w:tabs>
-                <w:tab w:val="clear" w:pos="690"/>
-                <w:tab w:val="num" w:pos="372"/>
-              </w:tabs>
-              <w:ind w:left="230" w:hanging="230"/>
-            </w:pPr>
-            <w:r>
-              <w:t xml:space="preserve">El </w:t>
-            </w:r>
-            <w:r>
-              <w:t>V</w:t>
-            </w:r>
-            <w:r>
-              <w:t xml:space="preserve"> no confirma la</w:t>
-            </w:r>
-            <w:r>
-              <w:t xml:space="preserve"> modificación</w:t>
+              <w:t xml:space="preserve"> puede cancelar el CU en cualquier </w:t>
+            </w:r>
+            <w:r>
+              <w:t>momento</w:t>
             </w:r>
             <w:r>
               <w:t>.</w:t>
-            </w:r>
-          </w:p>
-          <w:p>
-            <w:pPr>
-              <w:pStyle w:val="ListParagraph"/>
-              <w:numPr>
-                <w:ilvl w:val="2"/>
-                <w:numId w:val="3"/>
-              </w:numPr>
-            </w:pPr>
-            <w:r>
-              <w:t>No se procesa la registración.</w:t>
             </w:r>
           </w:p>
         </w:tc>
@@ -2350,65 +2385,49 @@
         </w:trPr>
         <w:tc>
           <w:tcPr>
-            <w:tcW w:w="3878" w:type="dxa"/>
-            <w:gridSpan w:val="5"/>
-            <w:tcBorders>
-              <w:top w:val="single" w:sz="4" w:space="0" w:color="auto"/>
-              <w:left w:val="single" w:sz="4" w:space="0" w:color="auto"/>
+            <w:tcW w:w="1809" w:type="dxa"/>
+            <w:tcBorders>
+              <w:top w:val="single" w:sz="4" w:space="0" w:color="auto"/>
+              <w:left w:val="single" w:sz="4" w:space="0" w:color="auto"/>
+              <w:bottom w:val="single" w:sz="4" w:space="0" w:color="auto"/>
+              <w:right w:val="nil"/>
+            </w:tcBorders>
+          </w:tcPr>
+          <w:p>
+            <w:pPr>
+              <w:rPr>
+                <w:b/>
+              </w:rPr>
+            </w:pPr>
+            <w:r>
+              <w:rPr>
+                <w:b/>
+              </w:rPr>
+              <w:t>Requerimientos No Funcionales</w:t>
+            </w:r>
+            <w:r>
+              <w:rPr>
+                <w:b/>
+              </w:rPr>
+              <w:t>:</w:t>
+            </w:r>
+          </w:p>
+        </w:tc>
+        <w:tc>
+          <w:tcPr>
+            <w:tcW w:w="6663" w:type="dxa"/>
+            <w:gridSpan w:val="10"/>
+            <w:tcBorders>
+              <w:top w:val="single" w:sz="4" w:space="0" w:color="auto"/>
+              <w:left w:val="nil"/>
               <w:bottom w:val="single" w:sz="4" w:space="0" w:color="auto"/>
               <w:right w:val="single" w:sz="4" w:space="0" w:color="auto"/>
             </w:tcBorders>
           </w:tcPr>
           <w:p>
-            <w:pPr>
-              <w:pStyle w:val="ListParagraph"/>
-              <w:numPr>
-                <w:ilvl w:val="0"/>
-                <w:numId w:val="3"/>
-              </w:numPr>
-              <w:ind w:hanging="198"/>
-            </w:pPr>
-            <w:r>
-              <w:t xml:space="preserve">El </w:t>
-            </w:r>
-            <w:r>
-              <w:t>Sistema</w:t>
-            </w:r>
-            <w:r>
-              <w:t xml:space="preserve"> </w:t>
-            </w:r>
-            <w:r>
-              <w:t>modifica</w:t>
-            </w:r>
-            <w:r>
-              <w:t xml:space="preserve"> los datos de la Empresa Cliente.</w:t>
-            </w:r>
-          </w:p>
-        </w:tc>
-        <w:tc>
-          <w:tcPr>
-            <w:tcW w:w="4594" w:type="dxa"/>
-            <w:gridSpan w:val="6"/>
-            <w:tcBorders>
-              <w:top w:val="single" w:sz="4" w:space="0" w:color="auto"/>
-              <w:left w:val="single" w:sz="4" w:space="0" w:color="auto"/>
-              <w:bottom w:val="single" w:sz="4" w:space="0" w:color="auto"/>
-              <w:right w:val="single" w:sz="4" w:space="0" w:color="auto"/>
-            </w:tcBorders>
-          </w:tcPr>
-          <w:p>
-            <w:pPr>
-              <w:pStyle w:val="ListParagraph"/>
-              <w:numPr>
-                <w:ilvl w:val="1"/>
-                <w:numId w:val="3"/>
-              </w:numPr>
-              <w:tabs>
-                <w:tab w:val="clear" w:pos="690"/>
-                <w:tab w:val="num" w:pos="372"/>
-              </w:tabs>
-              <w:ind w:left="230" w:hanging="230"/>
-            </w:pPr>
+            <w:r>
+              <w:t>No aplica</w:t>
+            </w:r>
           </w:p>
         </w:tc>
       </w:tr>
@@ -2418,59 +2437,62 @@
         </w:trPr>
         <w:tc>
           <w:tcPr>
-            <w:tcW w:w="3878" w:type="dxa"/>
-            <w:gridSpan w:val="5"/>
-            <w:tcBorders>
-              <w:top w:val="single" w:sz="4" w:space="0" w:color="auto"/>
-              <w:left w:val="single" w:sz="4" w:space="0" w:color="auto"/>
+            <w:tcW w:w="1809" w:type="dxa"/>
+            <w:tcBorders>
+              <w:top w:val="single" w:sz="4" w:space="0" w:color="auto"/>
+              <w:left w:val="single" w:sz="4" w:space="0" w:color="auto"/>
+              <w:bottom w:val="single" w:sz="4" w:space="0" w:color="auto"/>
+              <w:right w:val="nil"/>
+            </w:tcBorders>
+          </w:tcPr>
+          <w:p>
+            <w:pPr>
+              <w:rPr>
+                <w:b/>
+              </w:rPr>
+            </w:pPr>
+            <w:r>
+              <w:rPr>
+                <w:b/>
+              </w:rPr>
+              <w:t>Asociaciones de Extensión</w:t>
+            </w:r>
+            <w:r>
+              <w:rPr>
+                <w:b/>
+              </w:rPr>
+              <w:t>:</w:t>
+            </w:r>
+          </w:p>
+        </w:tc>
+        <w:tc>
+          <w:tcPr>
+            <w:tcW w:w="6663" w:type="dxa"/>
+            <w:gridSpan w:val="10"/>
+            <w:tcBorders>
+              <w:top w:val="single" w:sz="4" w:space="0" w:color="auto"/>
+              <w:left w:val="nil"/>
               <w:bottom w:val="single" w:sz="4" w:space="0" w:color="auto"/>
               <w:right w:val="single" w:sz="4" w:space="0" w:color="auto"/>
             </w:tcBorders>
           </w:tcPr>
           <w:p>
-            <w:pPr>
-              <w:pStyle w:val="ListParagraph"/>
-              <w:numPr>
-                <w:ilvl w:val="0"/>
-                <w:numId w:val="3"/>
-              </w:numPr>
-              <w:ind w:hanging="198"/>
-            </w:pPr>
-            <w:r>
-              <w:t>Fin de</w:t>
-            </w:r>
-            <w:r>
-              <w:t>l</w:t>
-            </w:r>
-            <w:r>
-              <w:t xml:space="preserve"> CU.</w:t>
-            </w:r>
-          </w:p>
-        </w:tc>
-        <w:tc>
-          <w:tcPr>
-            <w:tcW w:w="4594" w:type="dxa"/>
-            <w:gridSpan w:val="6"/>
-            <w:tcBorders>
-              <w:top w:val="single" w:sz="4" w:space="0" w:color="auto"/>
-              <w:left w:val="single" w:sz="4" w:space="0" w:color="auto"/>
-              <w:bottom w:val="single" w:sz="4" w:space="0" w:color="auto"/>
-              <w:right w:val="single" w:sz="4" w:space="0" w:color="auto"/>
-            </w:tcBorders>
-          </w:tcPr>
-          <w:p>
-            <w:pPr>
-              <w:pStyle w:val="ListParagraph"/>
-              <w:numPr>
-                <w:ilvl w:val="1"/>
-                <w:numId w:val="3"/>
-              </w:numPr>
-              <w:tabs>
-                <w:tab w:val="clear" w:pos="690"/>
-                <w:tab w:val="num" w:pos="372"/>
-              </w:tabs>
-              <w:ind w:left="230" w:hanging="230"/>
-            </w:pPr>
+            <w:r>
+              <w:t>211</w:t>
+            </w:r>
+            <w:r>
+              <w:t>. Registrar Responsable Empresa Cliente</w:t>
+            </w:r>
+          </w:p>
+          <w:p>
+            <w:r>
+              <w:t>212. Modificar Responsable Empresa Cliente</w:t>
+            </w:r>
+          </w:p>
+          <w:p>
+            <w:r>
+              <w:t>213. Eliminar Responsable Empresa Cliente</w:t>
+            </w:r>
           </w:p>
         </w:tc>
       </w:tr>
@@ -2498,7 +2520,13 @@
               <w:rPr>
                 <w:b/>
               </w:rPr>
-              <w:t>Observaciones:</w:t>
+              <w:t>Asociaciones de Inclusión</w:t>
+            </w:r>
+            <w:r>
+              <w:rPr>
+                <w:b/>
+              </w:rPr>
+              <w:t>:</w:t>
             </w:r>
           </w:p>
         </w:tc>
@@ -2514,20 +2542,13 @@
             </w:tcBorders>
           </w:tcPr>
           <w:p>
-            <w:r>
-              <w:t xml:space="preserve">El </w:t>
-            </w:r>
-            <w:r>
-              <w:t>V</w:t>
-            </w:r>
-            <w:r>
-              <w:t xml:space="preserve"> puede cancelar el CU en cualquier </w:t>
-            </w:r>
-            <w:r>
-              <w:t>momento</w:t>
-            </w:r>
-            <w:r>
-              <w:t>.</w:t>
+            <w:pPr>
+              <w:rPr>
+                <w:u w:val="single"/>
+              </w:rPr>
+            </w:pPr>
+            <w:r>
+              <w:t>No aplica</w:t>
             </w:r>
           </w:p>
         </w:tc>
@@ -2556,7 +2577,7 @@
               <w:rPr>
                 <w:b/>
               </w:rPr>
-              <w:t>Requerimientos No Funcionales</w:t>
+              <w:t>CU Donde se Incluye</w:t>
             </w:r>
             <w:r>
               <w:rPr>
@@ -2577,185 +2598,7 @@
               <w:right w:val="single" w:sz="4" w:space="0" w:color="auto"/>
             </w:tcBorders>
           </w:tcPr>
-          <w:p>
-            <w:r>
-              <w:t>No aplica</w:t>
-            </w:r>
-          </w:p>
-        </w:tc>
-      </w:tr>
-      <w:tr>
-        <w:trPr>
-          <w:cantSplit/>
-        </w:trPr>
-        <w:tc>
-          <w:tcPr>
-            <w:tcW w:w="1809" w:type="dxa"/>
-            <w:tcBorders>
-              <w:top w:val="single" w:sz="4" w:space="0" w:color="auto"/>
-              <w:left w:val="single" w:sz="4" w:space="0" w:color="auto"/>
-              <w:bottom w:val="single" w:sz="4" w:space="0" w:color="auto"/>
-              <w:right w:val="nil"/>
-            </w:tcBorders>
-          </w:tcPr>
-          <w:p>
-            <w:pPr>
-              <w:rPr>
-                <w:b/>
-              </w:rPr>
-            </w:pPr>
-            <w:r>
-              <w:rPr>
-                <w:b/>
-              </w:rPr>
-              <w:t>Asociaciones de Extensión</w:t>
-            </w:r>
-            <w:r>
-              <w:rPr>
-                <w:b/>
-              </w:rPr>
-              <w:t>:</w:t>
-            </w:r>
-          </w:p>
-        </w:tc>
-        <w:tc>
-          <w:tcPr>
-            <w:tcW w:w="6663" w:type="dxa"/>
-            <w:gridSpan w:val="10"/>
-            <w:tcBorders>
-              <w:top w:val="single" w:sz="4" w:space="0" w:color="auto"/>
-              <w:left w:val="nil"/>
-              <w:bottom w:val="single" w:sz="4" w:space="0" w:color="auto"/>
-              <w:right w:val="single" w:sz="4" w:space="0" w:color="auto"/>
-            </w:tcBorders>
-          </w:tcPr>
-          <w:p>
-            <w:r>
-              <w:t>211</w:t>
-            </w:r>
-            <w:r>
-              <w:t>. Registrar Responsable Empresa Cliente</w:t>
-            </w:r>
-          </w:p>
-          <w:p>
-            <w:r>
-              <w:t>212. Modificar Responsable Empresa Cliente</w:t>
-            </w:r>
-          </w:p>
-          <w:p>
-            <w:r>
-              <w:t>213. Eliminar Responsable Empresa Cliente</w:t>
-            </w:r>
-          </w:p>
-        </w:tc>
-      </w:tr>
-      <w:tr>
-        <w:trPr>
-          <w:cantSplit/>
-        </w:trPr>
-        <w:tc>
-          <w:tcPr>
-            <w:tcW w:w="1809" w:type="dxa"/>
-            <w:tcBorders>
-              <w:top w:val="single" w:sz="4" w:space="0" w:color="auto"/>
-              <w:left w:val="single" w:sz="4" w:space="0" w:color="auto"/>
-              <w:bottom w:val="single" w:sz="4" w:space="0" w:color="auto"/>
-              <w:right w:val="nil"/>
-            </w:tcBorders>
-          </w:tcPr>
-          <w:p>
-            <w:pPr>
-              <w:rPr>
-                <w:b/>
-              </w:rPr>
-            </w:pPr>
-            <w:r>
-              <w:rPr>
-                <w:b/>
-              </w:rPr>
-              <w:t>Asociaciones de Inclusión</w:t>
-            </w:r>
-            <w:r>
-              <w:rPr>
-                <w:b/>
-              </w:rPr>
-              <w:t>:</w:t>
-            </w:r>
-          </w:p>
-        </w:tc>
-        <w:tc>
-          <w:tcPr>
-            <w:tcW w:w="6663" w:type="dxa"/>
-            <w:gridSpan w:val="10"/>
-            <w:tcBorders>
-              <w:top w:val="single" w:sz="4" w:space="0" w:color="auto"/>
-              <w:left w:val="nil"/>
-              <w:bottom w:val="single" w:sz="4" w:space="0" w:color="auto"/>
-              <w:right w:val="single" w:sz="4" w:space="0" w:color="auto"/>
-            </w:tcBorders>
-          </w:tcPr>
-          <w:p>
-            <w:pPr>
-              <w:rPr>
-                <w:u w:val="single"/>
-              </w:rPr>
-            </w:pPr>
-            <w:r>
-              <w:t>No aplica</w:t>
-            </w:r>
-          </w:p>
-        </w:tc>
-      </w:tr>
-      <w:tr>
-        <w:trPr>
-          <w:cantSplit/>
-        </w:trPr>
-        <w:tc>
-          <w:tcPr>
-            <w:tcW w:w="1809" w:type="dxa"/>
-            <w:tcBorders>
-              <w:top w:val="single" w:sz="4" w:space="0" w:color="auto"/>
-              <w:left w:val="single" w:sz="4" w:space="0" w:color="auto"/>
-              <w:bottom w:val="single" w:sz="4" w:space="0" w:color="auto"/>
-              <w:right w:val="nil"/>
-            </w:tcBorders>
-          </w:tcPr>
-          <w:p>
-            <w:pPr>
-              <w:rPr>
-                <w:b/>
-              </w:rPr>
-            </w:pPr>
-            <w:r>
-              <w:rPr>
-                <w:b/>
-              </w:rPr>
-              <w:t>CU Donde se Incluye</w:t>
-            </w:r>
-            <w:r>
-              <w:rPr>
-                <w:b/>
-              </w:rPr>
-              <w:t>:</w:t>
-            </w:r>
-          </w:p>
-        </w:tc>
-        <w:tc>
-          <w:tcPr>
-            <w:tcW w:w="6663" w:type="dxa"/>
-            <w:gridSpan w:val="10"/>
-            <w:tcBorders>
-              <w:top w:val="single" w:sz="4" w:space="0" w:color="auto"/>
-              <w:left w:val="nil"/>
-              <w:bottom w:val="single" w:sz="4" w:space="0" w:color="auto"/>
-              <w:right w:val="single" w:sz="4" w:space="0" w:color="auto"/>
-            </w:tcBorders>
-          </w:tcPr>
-          <w:p>
-            <w:r>
-              <w:t xml:space="preserve">XXX. </w:t>
-            </w:r>
-          </w:p>
+          <w:p/>
         </w:tc>
       </w:tr>
       <w:tr>
@@ -2875,7 +2718,7 @@
 </file>
 
 <file path=word/numbering.xml><?xml version="1.0" encoding="utf-8"?>
-<w:numbering xmlns:wpc="http://schemas.microsoft.com/office/word/2010/wordprocessingCanvas" xmlns:mc="http://schemas.openxmlformats.org/markup-compatibility/2006" xmlns:o="urn:schemas-microsoft-com:office:office" xmlns:r="http://schemas.openxmlformats.org/officeDocument/2006/relationships" xmlns:m="http://schemas.openxmlformats.org/officeDocument/2006/math" xmlns:v="urn:schemas-microsoft-com:vml" xmlns:wp14="http://schemas.microsoft.com/office/word/2010/wordprocessingDrawing" xmlns:wp="http://schemas.openxmlformats.org/drawingml/2006/wordprocessingDrawing" xmlns:w10="urn:schemas-microsoft-com:office:word" xmlns:w="http://schemas.openxmlformats.org/wordprocessingml/2006/main" xmlns:w14="http://schemas.microsoft.com/office/word/2010/wordml" xmlns:wpg="http://schemas.microsoft.com/office/word/2010/wordprocessingGroup" xmlns:wpi="http://schemas.microsoft.com/office/word/2010/wordprocessingInk" xmlns:wne="http://schemas.microsoft.com/office/word/2006/wordml" xmlns:wps="http://schemas.microsoft.com/office/word/2010/wordprocessingShape" mc:Ignorable="w14 wp14">
+<w:numbering xmlns:ve="http://schemas.openxmlformats.org/markup-compatibility/2006" xmlns:o="urn:schemas-microsoft-com:office:office" xmlns:r="http://schemas.openxmlformats.org/officeDocument/2006/relationships" xmlns:m="http://schemas.openxmlformats.org/officeDocument/2006/math" xmlns:v="urn:schemas-microsoft-com:vml" xmlns:wp="http://schemas.openxmlformats.org/drawingml/2006/wordprocessingDrawing" xmlns:w10="urn:schemas-microsoft-com:office:word" xmlns:w="http://schemas.openxmlformats.org/wordprocessingml/2006/main" xmlns:wne="http://schemas.microsoft.com/office/word/2006/wordml">
   <w:abstractNum w:abstractNumId="0">
     <w:nsid w:val="14C032BE"/>
     <w:multiLevelType w:val="hybridMultilevel"/>
@@ -3237,7 +3080,7 @@
 </file>
 
 <file path=word/styles.xml><?xml version="1.0" encoding="utf-8"?>
-<w:styles xmlns:mc="http://schemas.openxmlformats.org/markup-compatibility/2006" xmlns:r="http://schemas.openxmlformats.org/officeDocument/2006/relationships" xmlns:w="http://schemas.openxmlformats.org/wordprocessingml/2006/main" xmlns:w14="http://schemas.microsoft.com/office/word/2010/wordml" mc:Ignorable="w14">
+<w:styles xmlns:r="http://schemas.openxmlformats.org/officeDocument/2006/relationships" xmlns:w="http://schemas.openxmlformats.org/wordprocessingml/2006/main">
   <w:docDefaults>
     <w:rPrDefault>
       <w:rPr>
@@ -3408,6 +3251,7 @@
     <w:uiPriority w:val="99"/>
     <w:semiHidden/>
     <w:unhideWhenUsed/>
+    <w:qFormat/>
     <w:tblPr>
       <w:tblInd w:w="0" w:type="dxa"/>
       <w:tblCellMar>
@@ -3974,4 +3818,16 @@
   <a:objectDefaults/>
   <a:extraClrSchemeLst/>
 </a:theme>
+</file>
+
+<file path=customXml/item1.xml><?xml version="1.0" encoding="utf-8"?>
+<b:Sources xmlns:b="http://schemas.openxmlformats.org/officeDocument/2006/bibliography" xmlns="http://schemas.openxmlformats.org/officeDocument/2006/bibliography" SelectedStyle="\ISO690Nmerical.XSL" StyleName="ISO 690 - Numerical Reference"/>
+</file>
+
+<file path=customXml/itemProps1.xml><?xml version="1.0" encoding="utf-8"?>
+<ds:datastoreItem xmlns:ds="http://schemas.openxmlformats.org/officeDocument/2006/customXml" ds:itemID="{FAE3D463-1CD8-4726-A35F-F826FF5D16E9}">
+  <ds:schemaRefs>
+    <ds:schemaRef ds:uri="http://schemas.openxmlformats.org/officeDocument/2006/bibliography"/>
+  </ds:schemaRefs>
+</ds:datastoreItem>
 </file>
</xml_diff>